<commit_message>
ECP-927: first cut implemented, awaiting input from business.
</commit_message>
<xml_diff>
--- a/estatioapp/app/src/main/java/org/estatio/module/capex/seed/ordertmplt/OrderTemplate-ITA.docx
+++ b/estatioapp/app/src/main/java/org/estatio/module/capex/seed/ordertmplt/OrderTemplate-ITA.docx
@@ -1099,7 +1099,7 @@
       <w:tblPr>
         <w:tblStyle w:val="TableGrid"/>
         <w:tblW w:w="0" w:type="auto"/>
-        <w:tblInd w:w="426" w:type="dxa"/>
+        <w:tblInd w:w="284" w:type="dxa"/>
         <w:tblBorders>
           <w:top w:val="none" w:sz="0" w:space="0" w:color="auto"/>
           <w:left w:val="none" w:sz="0" w:space="0" w:color="auto"/>
@@ -1112,14 +1112,14 @@
         <w:tblLook w:val="04A0" w:firstRow="1" w:lastRow="0" w:firstColumn="1" w:lastColumn="0" w:noHBand="0" w:noVBand="1"/>
       </w:tblPr>
       <w:tblGrid>
-        <w:gridCol w:w="4389"/>
+        <w:gridCol w:w="4531"/>
         <w:gridCol w:w="425"/>
         <w:gridCol w:w="1134"/>
       </w:tblGrid>
       <w:tr>
         <w:tc>
           <w:tcPr>
-            <w:tcW w:w="4389" w:type="dxa"/>
+            <w:tcW w:w="4531" w:type="dxa"/>
           </w:tcPr>
           <w:p>
             <w:pPr>
@@ -1262,7 +1262,7 @@
       <w:tr>
         <w:tc>
           <w:tcPr>
-            <w:tcW w:w="4389" w:type="dxa"/>
+            <w:tcW w:w="4531" w:type="dxa"/>
           </w:tcPr>
           <w:p>
             <w:pPr>
@@ -1282,18 +1282,7 @@
                 <w:szCs w:val="22"/>
                 <w:lang w:val="it-IT"/>
               </w:rPr>
-              <w:t xml:space="preserve">Totale                  </w:t>
-            </w:r>
-            <w:bookmarkStart w:id="0" w:name="_GoBack"/>
-            <w:bookmarkEnd w:id="0"/>
-            <w:r>
-              <w:rPr>
-                <w:b/>
-                <w:sz w:val="22"/>
-                <w:szCs w:val="22"/>
-                <w:lang w:val="it-IT"/>
-              </w:rPr>
-              <w:t xml:space="preserve">             </w:t>
+              <w:t xml:space="preserve">Totale                               </w:t>
             </w:r>
           </w:p>
         </w:tc>
@@ -1393,239 +1382,13 @@
         <w:ind w:left="426" w:right="-29"/>
         <w:jc w:val="both"/>
         <w:rPr>
-          <w:b/>
-          <w:sz w:val="22"/>
-          <w:szCs w:val="22"/>
-          <w:highlight w:val="yellow"/>
-          <w:lang w:val="it-IT"/>
-        </w:rPr>
-      </w:pPr>
-    </w:p>
-    <w:p>
-      <w:pPr>
-        <w:ind w:left="426" w:right="-29"/>
-        <w:jc w:val="both"/>
-        <w:rPr>
-          <w:b/>
-          <w:sz w:val="22"/>
-          <w:szCs w:val="22"/>
-          <w:highlight w:val="yellow"/>
-          <w:lang w:val="it-IT"/>
-        </w:rPr>
-      </w:pPr>
-    </w:p>
-    <w:p>
-      <w:pPr>
-        <w:ind w:left="426" w:right="-29"/>
-        <w:jc w:val="both"/>
-        <w:rPr>
-          <w:sz w:val="22"/>
-          <w:szCs w:val="22"/>
-          <w:highlight w:val="yellow"/>
-          <w:lang w:val="it-IT"/>
-        </w:rPr>
-      </w:pPr>
-      <w:r>
-        <w:rPr>
-          <w:sz w:val="22"/>
-          <w:szCs w:val="22"/>
-          <w:highlight w:val="yellow"/>
-          <w:lang w:val="it-IT"/>
-        </w:rPr>
-        <w:t xml:space="preserve">Ordine originario              </w:t>
-      </w:r>
-      <w:r>
-        <w:rPr>
-          <w:sz w:val="22"/>
-          <w:szCs w:val="22"/>
-          <w:highlight w:val="yellow"/>
-          <w:lang w:val="it-IT"/>
-        </w:rPr>
-        <w:tab/>
-      </w:r>
-      <w:r>
-        <w:rPr>
-          <w:sz w:val="22"/>
-          <w:szCs w:val="22"/>
-          <w:highlight w:val="yellow"/>
-          <w:lang w:val="it-IT"/>
-        </w:rPr>
-        <w:tab/>
-        <w:t>€ 34.848</w:t>
-      </w:r>
-      <w:r>
-        <w:rPr>
-          <w:sz w:val="22"/>
-          <w:szCs w:val="22"/>
-          <w:highlight w:val="yellow"/>
-          <w:lang w:val="it-IT"/>
-        </w:rPr>
-        <w:t>,00</w:t>
-      </w:r>
-    </w:p>
-    <w:p>
-      <w:pPr>
-        <w:ind w:left="426" w:right="-29"/>
-        <w:jc w:val="both"/>
-        <w:rPr>
-          <w:sz w:val="22"/>
-          <w:szCs w:val="22"/>
-          <w:highlight w:val="yellow"/>
-          <w:lang w:val="it-IT"/>
-        </w:rPr>
-      </w:pPr>
-      <w:r>
-        <w:rPr>
-          <w:sz w:val="22"/>
-          <w:szCs w:val="22"/>
-          <w:highlight w:val="yellow"/>
-          <w:lang w:val="it-IT"/>
-        </w:rPr>
-        <w:t xml:space="preserve">Integrazione 1                   </w:t>
-      </w:r>
-      <w:r>
-        <w:rPr>
-          <w:sz w:val="22"/>
-          <w:szCs w:val="22"/>
-          <w:highlight w:val="yellow"/>
-          <w:lang w:val="it-IT"/>
-        </w:rPr>
-        <w:tab/>
-      </w:r>
-      <w:r>
-        <w:rPr>
-          <w:sz w:val="22"/>
-          <w:szCs w:val="22"/>
-          <w:highlight w:val="yellow"/>
-          <w:lang w:val="it-IT"/>
-        </w:rPr>
-        <w:tab/>
-        <w:t>€   2.175,00</w:t>
-      </w:r>
-    </w:p>
-    <w:p>
-      <w:pPr>
-        <w:ind w:left="426" w:right="-29"/>
-        <w:jc w:val="both"/>
-        <w:rPr>
-          <w:sz w:val="22"/>
-          <w:szCs w:val="22"/>
-          <w:highlight w:val="yellow"/>
-          <w:u w:val="single"/>
-          <w:lang w:val="it-IT"/>
-        </w:rPr>
-      </w:pPr>
-      <w:r>
-        <w:rPr>
-          <w:sz w:val="22"/>
-          <w:szCs w:val="22"/>
-          <w:highlight w:val="yellow"/>
-          <w:lang w:val="it-IT"/>
-        </w:rPr>
-        <w:t xml:space="preserve">Integrazione 2                   </w:t>
-      </w:r>
-      <w:r>
-        <w:rPr>
-          <w:sz w:val="22"/>
-          <w:szCs w:val="22"/>
-          <w:highlight w:val="yellow"/>
-          <w:lang w:val="it-IT"/>
-        </w:rPr>
-        <w:tab/>
-      </w:r>
-      <w:r>
-        <w:rPr>
-          <w:sz w:val="22"/>
-          <w:szCs w:val="22"/>
-          <w:highlight w:val="yellow"/>
-          <w:lang w:val="it-IT"/>
-        </w:rPr>
-        <w:tab/>
-      </w:r>
-      <w:r>
-        <w:rPr>
-          <w:sz w:val="22"/>
-          <w:szCs w:val="22"/>
-          <w:highlight w:val="yellow"/>
-          <w:u w:val="single"/>
-          <w:lang w:val="it-IT"/>
-        </w:rPr>
-        <w:t>€   2.321,00</w:t>
-      </w:r>
-    </w:p>
-    <w:p>
-      <w:pPr>
-        <w:ind w:left="426" w:right="-29"/>
-        <w:jc w:val="both"/>
-        <w:rPr>
-          <w:b/>
-          <w:sz w:val="22"/>
-          <w:szCs w:val="22"/>
-          <w:lang w:val="it-IT"/>
-        </w:rPr>
-      </w:pPr>
-      <w:r>
-        <w:rPr>
-          <w:b/>
-          <w:sz w:val="22"/>
-          <w:szCs w:val="22"/>
-          <w:highlight w:val="yellow"/>
-          <w:lang w:val="it-IT"/>
-        </w:rPr>
-        <w:t xml:space="preserve">Totale         </w:t>
-      </w:r>
-      <w:r>
-        <w:rPr>
-          <w:b/>
-          <w:sz w:val="22"/>
-          <w:szCs w:val="22"/>
-          <w:highlight w:val="yellow"/>
-          <w:lang w:val="it-IT"/>
-        </w:rPr>
-        <w:t xml:space="preserve">                      </w:t>
-      </w:r>
-      <w:r>
-        <w:rPr>
-          <w:b/>
-          <w:sz w:val="22"/>
-          <w:szCs w:val="22"/>
-          <w:highlight w:val="yellow"/>
-          <w:lang w:val="it-IT"/>
-        </w:rPr>
-        <w:tab/>
-      </w:r>
-      <w:r>
-        <w:rPr>
-          <w:b/>
-          <w:sz w:val="22"/>
-          <w:szCs w:val="22"/>
-          <w:highlight w:val="yellow"/>
-          <w:lang w:val="it-IT"/>
-        </w:rPr>
-        <w:tab/>
-        <w:t>€ 39.344</w:t>
-      </w:r>
-      <w:r>
-        <w:rPr>
-          <w:b/>
-          <w:sz w:val="22"/>
-          <w:szCs w:val="22"/>
-          <w:highlight w:val="yellow"/>
-          <w:lang w:val="it-IT"/>
-        </w:rPr>
-        <w:t>,00</w:t>
-      </w:r>
-    </w:p>
-    <w:p>
-      <w:pPr>
-        <w:ind w:left="426" w:right="-29"/>
-        <w:jc w:val="both"/>
-        <w:rPr>
-          <w:sz w:val="22"/>
-          <w:szCs w:val="22"/>
-          <w:lang w:val="it-IT"/>
-        </w:rPr>
-      </w:pPr>
+          <w:sz w:val="22"/>
+          <w:szCs w:val="22"/>
+          <w:lang w:val="it-IT"/>
+        </w:rPr>
+      </w:pPr>
+      <w:bookmarkStart w:id="0" w:name="_GoBack"/>
+      <w:bookmarkEnd w:id="0"/>
     </w:p>
     <w:p>
       <w:pPr>
@@ -1839,7 +1602,6 @@
           <w:szCs w:val="22"/>
           <w:lang w:val="it-IT"/>
         </w:rPr>
-        <w:lastRenderedPageBreak/>
         <w:t>I pagamenti avverranno esclusivamente per bonifico bancario, a 60 gg. dalla data di ricevimento della fattura.</w:t>
       </w:r>
       <w:r>
@@ -1890,6 +1652,7 @@
           <w:szCs w:val="22"/>
           <w:lang w:val="it-IT"/>
         </w:rPr>
+        <w:lastRenderedPageBreak/>
         <w:t xml:space="preserve">A far data dal </w:t>
       </w:r>
       <w:r>
@@ -2625,7 +2388,6 @@
           <w:szCs w:val="22"/>
           <w:lang w:val="it-IT"/>
         </w:rPr>
-        <w:lastRenderedPageBreak/>
         <w:t>- si impegna, nell’espletamento delle attività previste dal presente contratto, a tenere un comportamento rispettoso delle regole di comportamento di cui al Modello, al Codice Etico e al Decreto;</w:t>
       </w:r>
     </w:p>
@@ -2680,6 +2442,7 @@
           <w:szCs w:val="22"/>
           <w:lang w:val="it-IT"/>
         </w:rPr>
+        <w:lastRenderedPageBreak/>
         <w:t>- dichiara, di essere a conoscenza dei compiti e delle funzioni dell’Organismo di Vigilanza della Società e di fare quanto in suo potere affinché l’Organismo di Vigilanza possa svolgere le proprie attività ispettive e di vigilanza anche nei propri confronti, obbligandosi a collaborare con esso, qualora richiesto;</w:t>
       </w:r>
     </w:p>
@@ -8542,7 +8305,7 @@
 </file>
 
 <file path=customXml/itemProps1.xml><?xml version="1.0" encoding="utf-8"?>
-<ds:datastoreItem xmlns:ds="http://schemas.openxmlformats.org/officeDocument/2006/customXml" ds:itemID="{A6C82B12-C7C4-4A98-B054-F64272A8E3A0}">
+<ds:datastoreItem xmlns:ds="http://schemas.openxmlformats.org/officeDocument/2006/customXml" ds:itemID="{812E1FE4-5170-4747-A86B-8B2227FFADB0}">
   <ds:schemaRefs>
     <ds:schemaRef ds:uri="http://schemas.openxmlformats.org/officeDocument/2006/bibliography"/>
   </ds:schemaRefs>

</xml_diff>